<commit_message>
added laboratory work report
</commit_message>
<xml_diff>
--- a/Cross-platform and multiplatform techs/HW1 Component dll/Звіт/Звіт.docx
+++ b/Cross-platform and multiplatform techs/HW1 Component dll/Звіт/Звіт.docx
@@ -489,63 +489,60 @@
     <w:p>
       <w:pPr>
         <w:rPr>
+          <w:lang w:val="ru-RU"/>
+        </w:rPr>
+      </w:pPr>
+      <w:r>
+        <w:t xml:space="preserve">Щоб додати бібліотеку до проекту </w:t>
+      </w:r>
+      <w:r>
+        <w:rPr>
           <w:lang w:val="en-US"/>
         </w:rPr>
-      </w:pPr>
-      <w:r>
-        <w:t>Щоб додати бібліотеку до проекту</w:t>
-      </w:r>
-      <w:r>
-        <w:t xml:space="preserve"> </w:t>
-      </w:r>
+        <w:t>Python</w:t>
+      </w:r>
+      <w:r>
+        <w:t xml:space="preserve">, </w:t>
+      </w:r>
+      <w:r>
+        <w:t xml:space="preserve">необхідно використати бібліотеку </w:t>
+      </w:r>
+      <w:proofErr w:type="spellStart"/>
       <w:r>
         <w:rPr>
           <w:lang w:val="en-US"/>
         </w:rPr>
+        <w:t>pythonnet</w:t>
+      </w:r>
+      <w:proofErr w:type="spellEnd"/>
+      <w:r>
+        <w:t xml:space="preserve">, </w:t>
+      </w:r>
+      <w:r>
+        <w:t xml:space="preserve">модуль </w:t>
+      </w:r>
+      <w:proofErr w:type="spellStart"/>
+      <w:r>
+        <w:rPr>
+          <w:lang w:val="en-US"/>
+        </w:rPr>
+        <w:t>clr</w:t>
+      </w:r>
+      <w:proofErr w:type="spellEnd"/>
+      <w:r>
+        <w:t xml:space="preserve">. Код знаходиться в папці </w:t>
+      </w:r>
+      <w:r>
+        <w:rPr>
+          <w:lang w:val="en-US"/>
+        </w:rPr>
         <w:t>Python</w:t>
       </w:r>
       <w:r>
         <w:rPr>
-          <w:lang w:val="en-US"/>
-        </w:rPr>
-        <w:t xml:space="preserve">, </w:t>
-      </w:r>
-      <w:r>
-        <w:t xml:space="preserve">необхідно використати бібліотеку </w:t>
-      </w:r>
-      <w:proofErr w:type="spellStart"/>
-      <w:r>
-        <w:rPr>
-          <w:lang w:val="en-US"/>
-        </w:rPr>
-        <w:t>pythonnet</w:t>
-      </w:r>
-      <w:proofErr w:type="spellEnd"/>
-      <w:r>
-        <w:rPr>
-          <w:lang w:val="en-US"/>
-        </w:rPr>
-        <w:t xml:space="preserve">, </w:t>
-      </w:r>
-      <w:r>
-        <w:t xml:space="preserve">модуль </w:t>
-      </w:r>
-      <w:proofErr w:type="spellStart"/>
-      <w:r>
-        <w:rPr>
-          <w:lang w:val="en-US"/>
-        </w:rPr>
-        <w:t>clr</w:t>
-      </w:r>
-      <w:proofErr w:type="spellEnd"/>
-      <w:r>
-        <w:t xml:space="preserve">. Код знаходиться в папці </w:t>
-      </w:r>
-      <w:r>
-        <w:rPr>
-          <w:lang w:val="en-US"/>
-        </w:rPr>
-        <w:t>Python.</w:t>
+          <w:lang w:val="ru-RU"/>
+        </w:rPr>
+        <w:t>.</w:t>
       </w:r>
     </w:p>
     <w:p>
@@ -558,30 +555,19 @@
     </w:p>
     <w:p>
       <w:r>
-        <w:t xml:space="preserve">Демонстрація роботи: </w:t>
-      </w:r>
-      <w:proofErr w:type="spellStart"/>
-      <w:r>
-        <w:rPr>
-          <w:color w:val="FF0000"/>
-        </w:rPr>
-        <w:t>силь</w:t>
-      </w:r>
-      <w:proofErr w:type="spellEnd"/>
-      <w:r>
-        <w:rPr>
-          <w:color w:val="FF0000"/>
-        </w:rPr>
-        <w:t xml:space="preserve"> на </w:t>
-      </w:r>
-      <w:proofErr w:type="spellStart"/>
-      <w:r>
-        <w:rPr>
-          <w:color w:val="FF0000"/>
-        </w:rPr>
-        <w:t>ютуб</w:t>
-      </w:r>
-      <w:proofErr w:type="spellEnd"/>
+        <w:t>Демонстрація роботи</w:t>
+      </w:r>
+      <w:r>
+        <w:t xml:space="preserve">: </w:t>
+      </w:r>
+      <w:hyperlink r:id="rId9" w:history="1">
+        <w:r>
+          <w:rPr>
+            <w:rStyle w:val="a4"/>
+          </w:rPr>
+          <w:t>https://youtu.be/BsnmDuZQymQ</w:t>
+        </w:r>
+      </w:hyperlink>
     </w:p>
     <w:p>
       <w:r>
@@ -632,7 +618,7 @@
                     </pic:cNvPicPr>
                   </pic:nvPicPr>
                   <pic:blipFill>
-                    <a:blip r:embed="rId9" cstate="print">
+                    <a:blip r:embed="rId10" cstate="print">
                       <a:extLst>
                         <a:ext uri="{28A0092B-C50C-407E-A947-70E740481C1C}">
                           <a14:useLocalDpi xmlns:a14="http://schemas.microsoft.com/office/drawing/2010/main" val="0"/>
@@ -688,7 +674,7 @@
                     </pic:cNvPicPr>
                   </pic:nvPicPr>
                   <pic:blipFill>
-                    <a:blip r:embed="rId10" cstate="print">
+                    <a:blip r:embed="rId11" cstate="print">
                       <a:extLst>
                         <a:ext uri="{28A0092B-C50C-407E-A947-70E740481C1C}">
                           <a14:useLocalDpi xmlns:a14="http://schemas.microsoft.com/office/drawing/2010/main" val="0"/>
@@ -741,7 +727,7 @@
                     </pic:cNvPicPr>
                   </pic:nvPicPr>
                   <pic:blipFill>
-                    <a:blip r:embed="rId11">
+                    <a:blip r:embed="rId12">
                       <a:extLst>
                         <a:ext uri="{28A0092B-C50C-407E-A947-70E740481C1C}">
                           <a14:useLocalDpi xmlns:a14="http://schemas.microsoft.com/office/drawing/2010/main" val="0"/>
@@ -2784,7 +2770,7 @@
       </w:pPr>
       <w:r>
         <w:rPr>
-          <w:lang w:val="en-US"/>
+          <w:lang w:val="ru-RU"/>
         </w:rPr>
         <w:t xml:space="preserve">               </w:t>
       </w:r>
@@ -3058,35 +3044,133 @@
           <w:sz w:val="20"/>
           <w:szCs w:val="18"/>
         </w:rPr>
-        <w:t>: list of equation parameters [a, b, c]</w:t>
-      </w:r>
-    </w:p>
-    <w:p>
-      <w:pPr>
-        <w:spacing w:after="0"/>
-        <w:rPr>
-          <w:rFonts w:asciiTheme="majorHAnsi" w:hAnsiTheme="majorHAnsi" w:cstheme="majorHAnsi"/>
-          <w:sz w:val="20"/>
-          <w:szCs w:val="18"/>
-        </w:rPr>
-      </w:pPr>
-      <w:proofErr w:type="gramStart"/>
-      <w:r>
-        <w:rPr>
-          <w:rFonts w:asciiTheme="majorHAnsi" w:hAnsiTheme="majorHAnsi" w:cstheme="majorHAnsi"/>
-          <w:sz w:val="20"/>
-          <w:szCs w:val="18"/>
-        </w:rPr>
-        <w:t>Newton(</w:t>
-      </w:r>
-      <w:proofErr w:type="gramEnd"/>
-      <w:r>
-        <w:rPr>
-          <w:rFonts w:asciiTheme="majorHAnsi" w:hAnsiTheme="majorHAnsi" w:cstheme="majorHAnsi"/>
-          <w:sz w:val="20"/>
-          <w:szCs w:val="18"/>
-        </w:rPr>
-        <w:t xml:space="preserve">double x, double e, int template, double[] </w:t>
+        <w:t xml:space="preserve">: </w:t>
+      </w:r>
+      <w:proofErr w:type="spellStart"/>
+      <w:r>
+        <w:rPr>
+          <w:rFonts w:asciiTheme="majorHAnsi" w:hAnsiTheme="majorHAnsi" w:cstheme="majorHAnsi"/>
+          <w:sz w:val="20"/>
+          <w:szCs w:val="18"/>
+        </w:rPr>
+        <w:t>list</w:t>
+      </w:r>
+      <w:proofErr w:type="spellEnd"/>
+      <w:r>
+        <w:rPr>
+          <w:rFonts w:asciiTheme="majorHAnsi" w:hAnsiTheme="majorHAnsi" w:cstheme="majorHAnsi"/>
+          <w:sz w:val="20"/>
+          <w:szCs w:val="18"/>
+        </w:rPr>
+        <w:t xml:space="preserve"> </w:t>
+      </w:r>
+      <w:proofErr w:type="spellStart"/>
+      <w:r>
+        <w:rPr>
+          <w:rFonts w:asciiTheme="majorHAnsi" w:hAnsiTheme="majorHAnsi" w:cstheme="majorHAnsi"/>
+          <w:sz w:val="20"/>
+          <w:szCs w:val="18"/>
+        </w:rPr>
+        <w:t>of</w:t>
+      </w:r>
+      <w:proofErr w:type="spellEnd"/>
+      <w:r>
+        <w:rPr>
+          <w:rFonts w:asciiTheme="majorHAnsi" w:hAnsiTheme="majorHAnsi" w:cstheme="majorHAnsi"/>
+          <w:sz w:val="20"/>
+          <w:szCs w:val="18"/>
+        </w:rPr>
+        <w:t xml:space="preserve"> </w:t>
+      </w:r>
+      <w:proofErr w:type="spellStart"/>
+      <w:r>
+        <w:rPr>
+          <w:rFonts w:asciiTheme="majorHAnsi" w:hAnsiTheme="majorHAnsi" w:cstheme="majorHAnsi"/>
+          <w:sz w:val="20"/>
+          <w:szCs w:val="18"/>
+        </w:rPr>
+        <w:t>equation</w:t>
+      </w:r>
+      <w:proofErr w:type="spellEnd"/>
+      <w:r>
+        <w:rPr>
+          <w:rFonts w:asciiTheme="majorHAnsi" w:hAnsiTheme="majorHAnsi" w:cstheme="majorHAnsi"/>
+          <w:sz w:val="20"/>
+          <w:szCs w:val="18"/>
+        </w:rPr>
+        <w:t xml:space="preserve"> parameters [a, b, c]</w:t>
+      </w:r>
+    </w:p>
+    <w:p>
+      <w:pPr>
+        <w:spacing w:after="0"/>
+        <w:rPr>
+          <w:rFonts w:asciiTheme="majorHAnsi" w:hAnsiTheme="majorHAnsi" w:cstheme="majorHAnsi"/>
+          <w:sz w:val="20"/>
+          <w:szCs w:val="18"/>
+        </w:rPr>
+      </w:pPr>
+      <w:r>
+        <w:rPr>
+          <w:rFonts w:asciiTheme="majorHAnsi" w:hAnsiTheme="majorHAnsi" w:cstheme="majorHAnsi"/>
+          <w:sz w:val="20"/>
+          <w:szCs w:val="18"/>
+        </w:rPr>
+        <w:t xml:space="preserve">Newton(double x, double e, </w:t>
+      </w:r>
+      <w:proofErr w:type="spellStart"/>
+      <w:r>
+        <w:rPr>
+          <w:rFonts w:asciiTheme="majorHAnsi" w:hAnsiTheme="majorHAnsi" w:cstheme="majorHAnsi"/>
+          <w:sz w:val="20"/>
+          <w:szCs w:val="18"/>
+        </w:rPr>
+        <w:t>int</w:t>
+      </w:r>
+      <w:proofErr w:type="spellEnd"/>
+      <w:r>
+        <w:rPr>
+          <w:rFonts w:asciiTheme="majorHAnsi" w:hAnsiTheme="majorHAnsi" w:cstheme="majorHAnsi"/>
+          <w:sz w:val="20"/>
+          <w:szCs w:val="18"/>
+        </w:rPr>
+        <w:t xml:space="preserve"> </w:t>
+      </w:r>
+      <w:proofErr w:type="spellStart"/>
+      <w:r>
+        <w:rPr>
+          <w:rFonts w:asciiTheme="majorHAnsi" w:hAnsiTheme="majorHAnsi" w:cstheme="majorHAnsi"/>
+          <w:sz w:val="20"/>
+          <w:szCs w:val="18"/>
+        </w:rPr>
+        <w:t>template</w:t>
+      </w:r>
+      <w:proofErr w:type="spellEnd"/>
+      <w:r>
+        <w:rPr>
+          <w:rFonts w:asciiTheme="majorHAnsi" w:hAnsiTheme="majorHAnsi" w:cstheme="majorHAnsi"/>
+          <w:sz w:val="20"/>
+          <w:szCs w:val="18"/>
+        </w:rPr>
+        <w:t xml:space="preserve">, </w:t>
+      </w:r>
+      <w:proofErr w:type="spellStart"/>
+      <w:r>
+        <w:rPr>
+          <w:rFonts w:asciiTheme="majorHAnsi" w:hAnsiTheme="majorHAnsi" w:cstheme="majorHAnsi"/>
+          <w:sz w:val="20"/>
+          <w:szCs w:val="18"/>
+        </w:rPr>
+        <w:t>double</w:t>
+      </w:r>
+      <w:proofErr w:type="spellEnd"/>
+      <w:r>
+        <w:rPr>
+          <w:rFonts w:asciiTheme="majorHAnsi" w:hAnsiTheme="majorHAnsi" w:cstheme="majorHAnsi"/>
+          <w:sz w:val="20"/>
+          <w:szCs w:val="18"/>
+        </w:rPr>
+        <w:t xml:space="preserve">[] </w:t>
       </w:r>
       <w:proofErr w:type="spellStart"/>
       <w:r>
@@ -3140,35 +3224,89 @@
           <w:sz w:val="20"/>
           <w:szCs w:val="18"/>
         </w:rPr>
-        <w:t xml:space="preserve"> value</w:t>
-      </w:r>
-    </w:p>
-    <w:p>
-      <w:pPr>
-        <w:spacing w:after="0"/>
-        <w:rPr>
-          <w:rFonts w:asciiTheme="majorHAnsi" w:hAnsiTheme="majorHAnsi" w:cstheme="majorHAnsi"/>
-          <w:sz w:val="20"/>
-          <w:szCs w:val="18"/>
-        </w:rPr>
-      </w:pPr>
-      <w:proofErr w:type="gramStart"/>
-      <w:r>
-        <w:rPr>
-          <w:rFonts w:asciiTheme="majorHAnsi" w:hAnsiTheme="majorHAnsi" w:cstheme="majorHAnsi"/>
-          <w:sz w:val="20"/>
-          <w:szCs w:val="18"/>
-        </w:rPr>
-        <w:t>Dichotomy(</w:t>
-      </w:r>
-      <w:proofErr w:type="gramEnd"/>
-      <w:r>
-        <w:rPr>
-          <w:rFonts w:asciiTheme="majorHAnsi" w:hAnsiTheme="majorHAnsi" w:cstheme="majorHAnsi"/>
-          <w:sz w:val="20"/>
-          <w:szCs w:val="18"/>
-        </w:rPr>
-        <w:t xml:space="preserve">double a, double b, double e, int template, double[] </w:t>
+        <w:t xml:space="preserve"> </w:t>
+      </w:r>
+      <w:proofErr w:type="spellStart"/>
+      <w:r>
+        <w:rPr>
+          <w:rFonts w:asciiTheme="majorHAnsi" w:hAnsiTheme="majorHAnsi" w:cstheme="majorHAnsi"/>
+          <w:sz w:val="20"/>
+          <w:szCs w:val="18"/>
+        </w:rPr>
+        <w:t>value</w:t>
+      </w:r>
+      <w:proofErr w:type="spellEnd"/>
+    </w:p>
+    <w:p>
+      <w:pPr>
+        <w:spacing w:after="0"/>
+        <w:rPr>
+          <w:rFonts w:asciiTheme="majorHAnsi" w:hAnsiTheme="majorHAnsi" w:cstheme="majorHAnsi"/>
+          <w:sz w:val="20"/>
+          <w:szCs w:val="18"/>
+        </w:rPr>
+      </w:pPr>
+      <w:r>
+        <w:rPr>
+          <w:rFonts w:asciiTheme="majorHAnsi" w:hAnsiTheme="majorHAnsi" w:cstheme="majorHAnsi"/>
+          <w:sz w:val="20"/>
+          <w:szCs w:val="18"/>
+        </w:rPr>
+        <w:t xml:space="preserve">Dichotomy(double a, double b, double e, </w:t>
+      </w:r>
+      <w:proofErr w:type="spellStart"/>
+      <w:r>
+        <w:rPr>
+          <w:rFonts w:asciiTheme="majorHAnsi" w:hAnsiTheme="majorHAnsi" w:cstheme="majorHAnsi"/>
+          <w:sz w:val="20"/>
+          <w:szCs w:val="18"/>
+        </w:rPr>
+        <w:t>int</w:t>
+      </w:r>
+      <w:proofErr w:type="spellEnd"/>
+      <w:r>
+        <w:rPr>
+          <w:rFonts w:asciiTheme="majorHAnsi" w:hAnsiTheme="majorHAnsi" w:cstheme="majorHAnsi"/>
+          <w:sz w:val="20"/>
+          <w:szCs w:val="18"/>
+        </w:rPr>
+        <w:t xml:space="preserve"> </w:t>
+      </w:r>
+      <w:proofErr w:type="spellStart"/>
+      <w:r>
+        <w:rPr>
+          <w:rFonts w:asciiTheme="majorHAnsi" w:hAnsiTheme="majorHAnsi" w:cstheme="majorHAnsi"/>
+          <w:sz w:val="20"/>
+          <w:szCs w:val="18"/>
+        </w:rPr>
+        <w:t>template</w:t>
+      </w:r>
+      <w:proofErr w:type="spellEnd"/>
+      <w:r>
+        <w:rPr>
+          <w:rFonts w:asciiTheme="majorHAnsi" w:hAnsiTheme="majorHAnsi" w:cstheme="majorHAnsi"/>
+          <w:sz w:val="20"/>
+          <w:szCs w:val="18"/>
+        </w:rPr>
+        <w:t xml:space="preserve">, </w:t>
+      </w:r>
+      <w:proofErr w:type="spellStart"/>
+      <w:r>
+        <w:rPr>
+          <w:rFonts w:asciiTheme="majorHAnsi" w:hAnsiTheme="majorHAnsi" w:cstheme="majorHAnsi"/>
+          <w:sz w:val="20"/>
+          <w:szCs w:val="18"/>
+        </w:rPr>
+        <w:t>double</w:t>
+      </w:r>
+      <w:proofErr w:type="spellEnd"/>
+      <w:r>
+        <w:rPr>
+          <w:rFonts w:asciiTheme="majorHAnsi" w:hAnsiTheme="majorHAnsi" w:cstheme="majorHAnsi"/>
+          <w:sz w:val="20"/>
+          <w:szCs w:val="18"/>
+        </w:rPr>
+        <w:t xml:space="preserve">[] </w:t>
       </w:r>
       <w:proofErr w:type="spellStart"/>
       <w:r>
@@ -3234,23 +3372,67 @@
           <w:szCs w:val="18"/>
         </w:rPr>
       </w:pPr>
-      <w:proofErr w:type="gramStart"/>
-      <w:r>
-        <w:rPr>
-          <w:rFonts w:asciiTheme="majorHAnsi" w:hAnsiTheme="majorHAnsi" w:cstheme="majorHAnsi"/>
-          <w:sz w:val="20"/>
-          <w:szCs w:val="18"/>
-        </w:rPr>
-        <w:t>Secant(</w:t>
-      </w:r>
-      <w:proofErr w:type="gramEnd"/>
-      <w:r>
-        <w:rPr>
-          <w:rFonts w:asciiTheme="majorHAnsi" w:hAnsiTheme="majorHAnsi" w:cstheme="majorHAnsi"/>
-          <w:sz w:val="20"/>
-          <w:szCs w:val="18"/>
-        </w:rPr>
-        <w:t xml:space="preserve">double x_2, double x_1, double e, int template, double[] </w:t>
+      <w:r>
+        <w:rPr>
+          <w:rFonts w:asciiTheme="majorHAnsi" w:hAnsiTheme="majorHAnsi" w:cstheme="majorHAnsi"/>
+          <w:sz w:val="20"/>
+          <w:szCs w:val="18"/>
+        </w:rPr>
+        <w:t xml:space="preserve">Secant(double x_2, double x_1, double e, </w:t>
+      </w:r>
+      <w:proofErr w:type="spellStart"/>
+      <w:r>
+        <w:rPr>
+          <w:rFonts w:asciiTheme="majorHAnsi" w:hAnsiTheme="majorHAnsi" w:cstheme="majorHAnsi"/>
+          <w:sz w:val="20"/>
+          <w:szCs w:val="18"/>
+        </w:rPr>
+        <w:t>int</w:t>
+      </w:r>
+      <w:proofErr w:type="spellEnd"/>
+      <w:r>
+        <w:rPr>
+          <w:rFonts w:asciiTheme="majorHAnsi" w:hAnsiTheme="majorHAnsi" w:cstheme="majorHAnsi"/>
+          <w:sz w:val="20"/>
+          <w:szCs w:val="18"/>
+        </w:rPr>
+        <w:t xml:space="preserve"> </w:t>
+      </w:r>
+      <w:proofErr w:type="spellStart"/>
+      <w:r>
+        <w:rPr>
+          <w:rFonts w:asciiTheme="majorHAnsi" w:hAnsiTheme="majorHAnsi" w:cstheme="majorHAnsi"/>
+          <w:sz w:val="20"/>
+          <w:szCs w:val="18"/>
+        </w:rPr>
+        <w:t>template</w:t>
+      </w:r>
+      <w:proofErr w:type="spellEnd"/>
+      <w:r>
+        <w:rPr>
+          <w:rFonts w:asciiTheme="majorHAnsi" w:hAnsiTheme="majorHAnsi" w:cstheme="majorHAnsi"/>
+          <w:sz w:val="20"/>
+          <w:szCs w:val="18"/>
+        </w:rPr>
+        <w:t xml:space="preserve">, </w:t>
+      </w:r>
+      <w:proofErr w:type="spellStart"/>
+      <w:r>
+        <w:rPr>
+          <w:rFonts w:asciiTheme="majorHAnsi" w:hAnsiTheme="majorHAnsi" w:cstheme="majorHAnsi"/>
+          <w:sz w:val="20"/>
+          <w:szCs w:val="18"/>
+        </w:rPr>
+        <w:t>double</w:t>
+      </w:r>
+      <w:proofErr w:type="spellEnd"/>
+      <w:r>
+        <w:rPr>
+          <w:rFonts w:asciiTheme="majorHAnsi" w:hAnsiTheme="majorHAnsi" w:cstheme="majorHAnsi"/>
+          <w:sz w:val="20"/>
+          <w:szCs w:val="18"/>
+        </w:rPr>
+        <w:t xml:space="preserve">[] </w:t>
       </w:r>
       <w:proofErr w:type="spellStart"/>
       <w:r>

</xml_diff>